<commit_message>
made changes to test
</commit_message>
<xml_diff>
--- a/src/test/JUnit Documentation.docx
+++ b/src/test/JUnit Documentation.docx
@@ -1763,17 +1763,7 @@
           <w:u w:val="single"/>
         </w:rPr>
         <w:lastRenderedPageBreak/>
-        <w:t>Base</w:t>
-      </w:r>
-      <w:r>
-        <w:rPr>
-          <w:rFonts w:ascii="Times New Roman" w:eastAsia="Times New Roman" w:hAnsi="Times New Roman" w:cs="Times New Roman"/>
-          <w:b/>
-          <w:sz w:val="24"/>
-          <w:szCs w:val="24"/>
-          <w:u w:val="single"/>
-        </w:rPr>
-        <w:t xml:space="preserve"> Tests</w:t>
+        <w:t>Base Tests</w:t>
       </w:r>
     </w:p>
     <w:p>
@@ -1843,17 +1833,7 @@
           <w:szCs w:val="24"/>
           <w:u w:val="single"/>
         </w:rPr>
-        <w:t>Game Start</w:t>
-      </w:r>
-      <w:r>
-        <w:rPr>
-          <w:rFonts w:ascii="Times New Roman" w:eastAsia="Times New Roman" w:hAnsi="Times New Roman" w:cs="Times New Roman"/>
-          <w:b/>
-          <w:sz w:val="24"/>
-          <w:szCs w:val="24"/>
-          <w:u w:val="single"/>
-        </w:rPr>
-        <w:t xml:space="preserve"> Tests</w:t>
+        <w:t>Game Start Tests</w:t>
       </w:r>
     </w:p>
     <w:p>
@@ -1956,6 +1936,63 @@
           <w:szCs w:val="24"/>
         </w:rPr>
       </w:pPr>
+      <w:r>
+        <w:rPr>
+          <w:rFonts w:ascii="Times New Roman" w:eastAsia="Times New Roman" w:hAnsi="Times New Roman" w:cs="Times New Roman"/>
+          <w:sz w:val="24"/>
+          <w:szCs w:val="24"/>
+        </w:rPr>
+        <w:t xml:space="preserve">Checks to see that Enemy1 decrements the health correctly when attacking the Base. Compares the DPS of the instance of Enemy1 to the difference in the health before and after the attack. </w:t>
+      </w:r>
+    </w:p>
+    <w:p>
+      <w:pPr>
+        <w:numPr>
+          <w:ilvl w:val="2"/>
+          <w:numId w:val="11"/>
+        </w:numPr>
+        <w:rPr>
+          <w:rFonts w:ascii="Times New Roman" w:eastAsia="Times New Roman" w:hAnsi="Times New Roman" w:cs="Times New Roman"/>
+          <w:sz w:val="24"/>
+          <w:szCs w:val="24"/>
+        </w:rPr>
+      </w:pPr>
+      <w:r>
+        <w:rPr>
+          <w:rFonts w:ascii="Times New Roman" w:eastAsia="Times New Roman" w:hAnsi="Times New Roman" w:cs="Times New Roman"/>
+          <w:sz w:val="24"/>
+          <w:szCs w:val="24"/>
+        </w:rPr>
+        <w:t xml:space="preserve">Makes sure that the </w:t>
+      </w:r>
+      <w:proofErr w:type="spellStart"/>
+      <w:proofErr w:type="gramStart"/>
+      <w:r>
+        <w:rPr>
+          <w:rFonts w:ascii="Times New Roman" w:eastAsia="Times New Roman" w:hAnsi="Times New Roman" w:cs="Times New Roman"/>
+          <w:sz w:val="24"/>
+          <w:szCs w:val="24"/>
+        </w:rPr>
+        <w:t>attackBase</w:t>
+      </w:r>
+      <w:proofErr w:type="spellEnd"/>
+      <w:r>
+        <w:rPr>
+          <w:rFonts w:ascii="Times New Roman" w:eastAsia="Times New Roman" w:hAnsi="Times New Roman" w:cs="Times New Roman"/>
+          <w:sz w:val="24"/>
+          <w:szCs w:val="24"/>
+        </w:rPr>
+        <w:t>(</w:t>
+      </w:r>
+      <w:proofErr w:type="gramEnd"/>
+      <w:r>
+        <w:rPr>
+          <w:rFonts w:ascii="Times New Roman" w:eastAsia="Times New Roman" w:hAnsi="Times New Roman" w:cs="Times New Roman"/>
+          <w:sz w:val="24"/>
+          <w:szCs w:val="24"/>
+        </w:rPr>
+        <w:t>) method is implemented correctly</w:t>
+      </w:r>
     </w:p>
     <w:p>
       <w:pPr>
@@ -2008,6 +2045,63 @@
           <w:szCs w:val="24"/>
         </w:rPr>
       </w:pPr>
+      <w:r>
+        <w:rPr>
+          <w:rFonts w:ascii="Times New Roman" w:eastAsia="Times New Roman" w:hAnsi="Times New Roman" w:cs="Times New Roman"/>
+          <w:sz w:val="24"/>
+          <w:szCs w:val="24"/>
+        </w:rPr>
+        <w:t xml:space="preserve">Checks to see that Enemy1 decrements the health correctly when attacking the Base. Compares the DPS of the instance of Enemy1 to the difference in the health before and after the attack. </w:t>
+      </w:r>
+    </w:p>
+    <w:p>
+      <w:pPr>
+        <w:numPr>
+          <w:ilvl w:val="2"/>
+          <w:numId w:val="11"/>
+        </w:numPr>
+        <w:rPr>
+          <w:rFonts w:ascii="Times New Roman" w:eastAsia="Times New Roman" w:hAnsi="Times New Roman" w:cs="Times New Roman"/>
+          <w:sz w:val="24"/>
+          <w:szCs w:val="24"/>
+        </w:rPr>
+      </w:pPr>
+      <w:r>
+        <w:rPr>
+          <w:rFonts w:ascii="Times New Roman" w:eastAsia="Times New Roman" w:hAnsi="Times New Roman" w:cs="Times New Roman"/>
+          <w:sz w:val="24"/>
+          <w:szCs w:val="24"/>
+        </w:rPr>
+        <w:t xml:space="preserve">Makes sure that the </w:t>
+      </w:r>
+      <w:proofErr w:type="spellStart"/>
+      <w:proofErr w:type="gramStart"/>
+      <w:r>
+        <w:rPr>
+          <w:rFonts w:ascii="Times New Roman" w:eastAsia="Times New Roman" w:hAnsi="Times New Roman" w:cs="Times New Roman"/>
+          <w:sz w:val="24"/>
+          <w:szCs w:val="24"/>
+        </w:rPr>
+        <w:t>attackBase</w:t>
+      </w:r>
+      <w:proofErr w:type="spellEnd"/>
+      <w:r>
+        <w:rPr>
+          <w:rFonts w:ascii="Times New Roman" w:eastAsia="Times New Roman" w:hAnsi="Times New Roman" w:cs="Times New Roman"/>
+          <w:sz w:val="24"/>
+          <w:szCs w:val="24"/>
+        </w:rPr>
+        <w:t>(</w:t>
+      </w:r>
+      <w:proofErr w:type="gramEnd"/>
+      <w:r>
+        <w:rPr>
+          <w:rFonts w:ascii="Times New Roman" w:eastAsia="Times New Roman" w:hAnsi="Times New Roman" w:cs="Times New Roman"/>
+          <w:sz w:val="24"/>
+          <w:szCs w:val="24"/>
+        </w:rPr>
+        <w:t>) method is implemented correctly</w:t>
+      </w:r>
     </w:p>
     <w:p>
       <w:pPr>
@@ -2060,6 +2154,63 @@
           <w:szCs w:val="24"/>
         </w:rPr>
       </w:pPr>
+      <w:r>
+        <w:rPr>
+          <w:rFonts w:ascii="Times New Roman" w:eastAsia="Times New Roman" w:hAnsi="Times New Roman" w:cs="Times New Roman"/>
+          <w:sz w:val="24"/>
+          <w:szCs w:val="24"/>
+        </w:rPr>
+        <w:t xml:space="preserve">Checks to see that Enemy1 decrements the health correctly when attacking the Base. Compares the DPS of the instance of Enemy1 to the difference in the health before and after the attack. </w:t>
+      </w:r>
+    </w:p>
+    <w:p>
+      <w:pPr>
+        <w:numPr>
+          <w:ilvl w:val="2"/>
+          <w:numId w:val="11"/>
+        </w:numPr>
+        <w:rPr>
+          <w:rFonts w:ascii="Times New Roman" w:eastAsia="Times New Roman" w:hAnsi="Times New Roman" w:cs="Times New Roman"/>
+          <w:sz w:val="24"/>
+          <w:szCs w:val="24"/>
+        </w:rPr>
+      </w:pPr>
+      <w:r>
+        <w:rPr>
+          <w:rFonts w:ascii="Times New Roman" w:eastAsia="Times New Roman" w:hAnsi="Times New Roman" w:cs="Times New Roman"/>
+          <w:sz w:val="24"/>
+          <w:szCs w:val="24"/>
+        </w:rPr>
+        <w:t xml:space="preserve">Makes sure that the </w:t>
+      </w:r>
+      <w:proofErr w:type="spellStart"/>
+      <w:proofErr w:type="gramStart"/>
+      <w:r>
+        <w:rPr>
+          <w:rFonts w:ascii="Times New Roman" w:eastAsia="Times New Roman" w:hAnsi="Times New Roman" w:cs="Times New Roman"/>
+          <w:sz w:val="24"/>
+          <w:szCs w:val="24"/>
+        </w:rPr>
+        <w:t>attackBase</w:t>
+      </w:r>
+      <w:proofErr w:type="spellEnd"/>
+      <w:r>
+        <w:rPr>
+          <w:rFonts w:ascii="Times New Roman" w:eastAsia="Times New Roman" w:hAnsi="Times New Roman" w:cs="Times New Roman"/>
+          <w:sz w:val="24"/>
+          <w:szCs w:val="24"/>
+        </w:rPr>
+        <w:t>(</w:t>
+      </w:r>
+      <w:proofErr w:type="gramEnd"/>
+      <w:r>
+        <w:rPr>
+          <w:rFonts w:ascii="Times New Roman" w:eastAsia="Times New Roman" w:hAnsi="Times New Roman" w:cs="Times New Roman"/>
+          <w:sz w:val="24"/>
+          <w:szCs w:val="24"/>
+        </w:rPr>
+        <w:t>) method is implemented correctly.</w:t>
+      </w:r>
     </w:p>
     <w:p>
       <w:pPr>
@@ -2114,6 +2265,61 @@
           <w:szCs w:val="24"/>
         </w:rPr>
       </w:pPr>
+      <w:r>
+        <w:rPr>
+          <w:rFonts w:ascii="Times New Roman" w:eastAsia="Times New Roman" w:hAnsi="Times New Roman" w:cs="Times New Roman"/>
+          <w:sz w:val="24"/>
+          <w:szCs w:val="24"/>
+        </w:rPr>
+        <w:t xml:space="preserve">Each enemy is of a different level in terms of how hard it is to defeat. Therefore, each enemy has a different </w:t>
+      </w:r>
+      <w:proofErr w:type="spellStart"/>
+      <w:r>
+        <w:rPr>
+          <w:rFonts w:ascii="Times New Roman" w:eastAsia="Times New Roman" w:hAnsi="Times New Roman" w:cs="Times New Roman"/>
+          <w:sz w:val="24"/>
+          <w:szCs w:val="24"/>
+        </w:rPr>
+        <w:t>DPS</w:t>
+      </w:r>
+      <w:proofErr w:type="spellEnd"/>
+      <w:r>
+        <w:rPr>
+          <w:rFonts w:ascii="Times New Roman" w:eastAsia="Times New Roman" w:hAnsi="Times New Roman" w:cs="Times New Roman"/>
+          <w:sz w:val="24"/>
+          <w:szCs w:val="24"/>
+        </w:rPr>
+        <w:t xml:space="preserve"> value or damage per second.</w:t>
+      </w:r>
+    </w:p>
+    <w:p>
+      <w:pPr>
+        <w:numPr>
+          <w:ilvl w:val="2"/>
+          <w:numId w:val="11"/>
+        </w:numPr>
+        <w:rPr>
+          <w:rFonts w:ascii="Times New Roman" w:eastAsia="Times New Roman" w:hAnsi="Times New Roman" w:cs="Times New Roman"/>
+          <w:sz w:val="24"/>
+          <w:szCs w:val="24"/>
+        </w:rPr>
+      </w:pPr>
+      <w:r>
+        <w:rPr>
+          <w:rFonts w:ascii="Times New Roman" w:eastAsia="Times New Roman" w:hAnsi="Times New Roman" w:cs="Times New Roman"/>
+          <w:sz w:val="24"/>
+          <w:szCs w:val="24"/>
+        </w:rPr>
+        <w:t>Checks to see that type of enemy affects the value the enemy attacks the base with</w:t>
+      </w:r>
+      <w:r>
+        <w:rPr>
+          <w:rFonts w:ascii="Times New Roman" w:eastAsia="Times New Roman" w:hAnsi="Times New Roman" w:cs="Times New Roman"/>
+          <w:sz w:val="24"/>
+          <w:szCs w:val="24"/>
+        </w:rPr>
+        <w:t>, comparing the values of the DPS for each instantiation of a type of enemy.</w:t>
+      </w:r>
     </w:p>
     <w:p>
       <w:pPr>

</xml_diff>

<commit_message>
Added final JUnit + documentation
</commit_message>
<xml_diff>
--- a/src/test/JUnit Documentation.docx
+++ b/src/test/JUnit Documentation.docx
@@ -1,6 +1,6 @@
 
 <file path=word/document.xml><?xml version="1.0" encoding="utf-8"?>
-<w:document xmlns:wpc="http://schemas.microsoft.com/office/word/2010/wordprocessingCanvas" xmlns:cx="http://schemas.microsoft.com/office/drawing/2014/chartex" xmlns:cx1="http://schemas.microsoft.com/office/drawing/2015/9/8/chartex" xmlns:cx2="http://schemas.microsoft.com/office/drawing/2015/10/21/chartex" xmlns:cx3="http://schemas.microsoft.com/office/drawing/2016/5/9/chartex" xmlns:cx4="http://schemas.microsoft.com/office/drawing/2016/5/10/chartex" xmlns:cx5="http://schemas.microsoft.com/office/drawing/2016/5/11/chartex" xmlns:cx6="http://schemas.microsoft.com/office/drawing/2016/5/12/chartex" xmlns:cx7="http://schemas.microsoft.com/office/drawing/2016/5/13/chartex" xmlns:cx8="http://schemas.microsoft.com/office/drawing/2016/5/14/chartex" xmlns:mc="http://schemas.openxmlformats.org/markup-compatibility/2006" xmlns:aink="http://schemas.microsoft.com/office/drawing/2016/ink" xmlns:am3d="http://schemas.microsoft.com/office/drawing/2017/model3d" xmlns:o="urn:schemas-microsoft-com:office:office" xmlns:oel="http://schemas.microsoft.com/office/2019/extlst" xmlns:r="http://schemas.openxmlformats.org/officeDocument/2006/relationships" xmlns:m="http://schemas.openxmlformats.org/officeDocument/2006/math" xmlns:v="urn:schemas-microsoft-com:vml" xmlns:wp14="http://schemas.microsoft.com/office/word/2010/wordprocessingDrawing" xmlns:wp="http://schemas.openxmlformats.org/drawingml/2006/wordprocessingDrawing" xmlns:w10="urn:schemas-microsoft-com:office:word" xmlns:w="http://schemas.openxmlformats.org/wordprocessingml/2006/main" xmlns:w14="http://schemas.microsoft.com/office/word/2010/wordml" xmlns:w15="http://schemas.microsoft.com/office/word/2012/wordml" xmlns:w16cex="http://schemas.microsoft.com/office/word/2018/wordml/cex" xmlns:w16cid="http://schemas.microsoft.com/office/word/2016/wordml/cid" xmlns:w16="http://schemas.microsoft.com/office/word/2018/wordml" xmlns:w16sdtdh="http://schemas.microsoft.com/office/word/2020/wordml/sdtdatahash" xmlns:w16se="http://schemas.microsoft.com/office/word/2015/wordml/symex" xmlns:wpg="http://schemas.microsoft.com/office/word/2010/wordprocessingGroup" xmlns:wpi="http://schemas.microsoft.com/office/word/2010/wordprocessingInk" xmlns:wne="http://schemas.microsoft.com/office/word/2006/wordml" xmlns:wps="http://schemas.microsoft.com/office/word/2010/wordprocessingShape" mc:Ignorable="w14 w15 w16se w16cid w16 w16cex w16sdtdh wp14">
+<w:document xmlns:wpc="http://schemas.microsoft.com/office/word/2010/wordprocessingCanvas" xmlns:cx="http://schemas.microsoft.com/office/drawing/2014/chartex" xmlns:cx1="http://schemas.microsoft.com/office/drawing/2015/9/8/chartex" xmlns:cx2="http://schemas.microsoft.com/office/drawing/2015/10/21/chartex" xmlns:cx3="http://schemas.microsoft.com/office/drawing/2016/5/9/chartex" xmlns:cx4="http://schemas.microsoft.com/office/drawing/2016/5/10/chartex" xmlns:cx5="http://schemas.microsoft.com/office/drawing/2016/5/11/chartex" xmlns:cx6="http://schemas.microsoft.com/office/drawing/2016/5/12/chartex" xmlns:cx7="http://schemas.microsoft.com/office/drawing/2016/5/13/chartex" xmlns:cx8="http://schemas.microsoft.com/office/drawing/2016/5/14/chartex" xmlns:mc="http://schemas.openxmlformats.org/markup-compatibility/2006" xmlns:aink="http://schemas.microsoft.com/office/drawing/2016/ink" xmlns:am3d="http://schemas.microsoft.com/office/drawing/2017/model3d" xmlns:o="urn:schemas-microsoft-com:office:office" xmlns:r="http://schemas.openxmlformats.org/officeDocument/2006/relationships" xmlns:m="http://schemas.openxmlformats.org/officeDocument/2006/math" xmlns:v="urn:schemas-microsoft-com:vml" xmlns:wp14="http://schemas.microsoft.com/office/word/2010/wordprocessingDrawing" xmlns:wp="http://schemas.openxmlformats.org/drawingml/2006/wordprocessingDrawing" xmlns:w10="urn:schemas-microsoft-com:office:word" xmlns:w="http://schemas.openxmlformats.org/wordprocessingml/2006/main" xmlns:w14="http://schemas.microsoft.com/office/word/2010/wordml" xmlns:w15="http://schemas.microsoft.com/office/word/2012/wordml" xmlns:w16cex="http://schemas.microsoft.com/office/word/2018/wordml/cex" xmlns:w16cid="http://schemas.microsoft.com/office/word/2016/wordml/cid" xmlns:w16="http://schemas.microsoft.com/office/word/2018/wordml" xmlns:w16sdtdh="http://schemas.microsoft.com/office/word/2020/wordml/sdtdatahash" xmlns:w16se="http://schemas.microsoft.com/office/word/2015/wordml/symex" xmlns:wpg="http://schemas.microsoft.com/office/word/2010/wordprocessingGroup" xmlns:wpi="http://schemas.microsoft.com/office/word/2010/wordprocessingInk" xmlns:wne="http://schemas.microsoft.com/office/word/2006/wordml" xmlns:wps="http://schemas.microsoft.com/office/word/2010/wordprocessingShape" mc:Ignorable="w14 w15 w16se w16cid w16 w16cex w16sdtdh wp14">
   <w:body>
     <w:p>
       <w:pPr>
@@ -3237,7 +3237,7 @@
                 <v:stroke joinstyle="miter"/>
                 <v:path gradientshapeok="t" o:connecttype="rect"/>
               </v:shapetype>
-              <v:shape id="Text Box 4" o:spid="_x0000_s1026" type="#_x0000_t202" style="position:absolute;left:0;text-align:left;margin-left:247.8pt;margin-top:34.45pt;width:75.6pt;height:22.2pt;z-index:251663360;visibility:visible;mso-wrap-style:square;mso-width-percent:0;mso-height-percent:0;mso-wrap-distance-left:9pt;mso-wrap-distance-top:0;mso-wrap-distance-right:9pt;mso-wrap-distance-bottom:0;mso-position-horizontal:absolute;mso-position-horizontal-relative:text;mso-position-vertical:absolute;mso-position-vertical-relative:text;mso-width-percent:0;mso-height-percent:0;mso-width-relative:margin;mso-height-relative:margin;v-text-anchor:top" o:gfxdata="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" fillcolor="#03695c" stroked="f" strokeweight=".5pt">
+              <v:shape id="Text Box 4" o:spid="_x0000_s1026" type="#_x0000_t202" style="position:absolute;left:0;text-align:left;margin-left:247.8pt;margin-top:34.45pt;width:75.6pt;height:22.2pt;z-index:251663360;visibility:visible;mso-wrap-style:square;mso-width-percent:0;mso-height-percent:0;mso-wrap-distance-left:9pt;mso-wrap-distance-top:0;mso-wrap-distance-right:9pt;mso-wrap-distance-bottom:0;mso-position-horizontal:absolute;mso-position-horizontal-relative:text;mso-position-vertical:absolute;mso-position-vertical-relative:text;mso-width-percent:0;mso-height-percent:0;mso-width-relative:margin;mso-height-relative:margin;v-text-anchor:top" o:gfxdata="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" fillcolor="#03695c" stroked="f" strokeweight=".5pt">
                 <v:textbox>
                   <w:txbxContent>
                     <w:p>
@@ -3340,7 +3340,7 @@
           </mc:Choice>
           <mc:Fallback>
             <w:pict>
-              <v:shape w14:anchorId="208A783B" id="Text Box 2" o:spid="_x0000_s1027" type="#_x0000_t202" style="position:absolute;left:0;text-align:left;margin-left:128.4pt;margin-top:97.45pt;width:75.6pt;height:22.2pt;z-index:251659264;visibility:visible;mso-wrap-style:square;mso-width-percent:0;mso-height-percent:0;mso-wrap-distance-left:9pt;mso-wrap-distance-top:0;mso-wrap-distance-right:9pt;mso-wrap-distance-bottom:0;mso-position-horizontal:absolute;mso-position-horizontal-relative:text;mso-position-vertical:absolute;mso-position-vertical-relative:text;mso-width-percent:0;mso-height-percent:0;mso-width-relative:margin;mso-height-relative:margin;v-text-anchor:top" o:gfxdata="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" fillcolor="#03695c" stroked="f" strokeweight=".5pt">
+              <v:shape w14:anchorId="208A783B" id="Text Box 2" o:spid="_x0000_s1027" type="#_x0000_t202" style="position:absolute;left:0;text-align:left;margin-left:128.4pt;margin-top:97.45pt;width:75.6pt;height:22.2pt;z-index:251659264;visibility:visible;mso-wrap-style:square;mso-width-percent:0;mso-height-percent:0;mso-wrap-distance-left:9pt;mso-wrap-distance-top:0;mso-wrap-distance-right:9pt;mso-wrap-distance-bottom:0;mso-position-horizontal:absolute;mso-position-horizontal-relative:text;mso-position-vertical:absolute;mso-position-vertical-relative:text;mso-width-percent:0;mso-height-percent:0;mso-width-relative:margin;mso-height-relative:margin;v-text-anchor:top" o:gfxdata="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" fillcolor="#03695c" stroked="f" strokeweight=".5pt">
                 <v:textbox>
                   <w:txbxContent>
                     <w:p>
@@ -3443,7 +3443,7 @@
           </mc:Choice>
           <mc:Fallback>
             <w:pict>
-              <v:shape w14:anchorId="53451374" id="Text Box 3" o:spid="_x0000_s1028" type="#_x0000_t202" style="position:absolute;left:0;text-align:left;margin-left:240pt;margin-top:97.45pt;width:75.6pt;height:22.2pt;z-index:251661312;visibility:visible;mso-wrap-style:square;mso-width-percent:0;mso-height-percent:0;mso-wrap-distance-left:9pt;mso-wrap-distance-top:0;mso-wrap-distance-right:9pt;mso-wrap-distance-bottom:0;mso-position-horizontal:absolute;mso-position-horizontal-relative:text;mso-position-vertical:absolute;mso-position-vertical-relative:text;mso-width-percent:0;mso-height-percent:0;mso-width-relative:margin;mso-height-relative:margin;v-text-anchor:top" o:gfxdata="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" fillcolor="#03695c" stroked="f" strokeweight=".5pt">
+              <v:shape w14:anchorId="53451374" id="Text Box 3" o:spid="_x0000_s1028" type="#_x0000_t202" style="position:absolute;left:0;text-align:left;margin-left:240pt;margin-top:97.45pt;width:75.6pt;height:22.2pt;z-index:251661312;visibility:visible;mso-wrap-style:square;mso-width-percent:0;mso-height-percent:0;mso-wrap-distance-left:9pt;mso-wrap-distance-top:0;mso-wrap-distance-right:9pt;mso-wrap-distance-bottom:0;mso-position-horizontal:absolute;mso-position-horizontal-relative:text;mso-position-vertical:absolute;mso-position-vertical-relative:text;mso-width-percent:0;mso-height-percent:0;mso-width-relative:margin;mso-height-relative:margin;v-text-anchor:top" o:gfxdata="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" fillcolor="#03695c" stroked="f" strokeweight=".5pt">
                 <v:textbox>
                   <w:txbxContent>
                     <w:p>
@@ -4301,6 +4301,34 @@
         <w:t xml:space="preserve">Makes sure that the </w:t>
       </w:r>
       <w:proofErr w:type="spellStart"/>
+      <w:r>
+        <w:rPr>
+          <w:rFonts w:ascii="Times New Roman" w:eastAsia="Times New Roman" w:hAnsi="Times New Roman" w:cs="Times New Roman"/>
+          <w:sz w:val="24"/>
+          <w:szCs w:val="24"/>
+          <w:lang w:val="en-US"/>
+        </w:rPr>
+        <w:t>enemyWalk</w:t>
+      </w:r>
+      <w:proofErr w:type="spellEnd"/>
+      <w:r>
+        <w:rPr>
+          <w:rFonts w:ascii="Times New Roman" w:eastAsia="Times New Roman" w:hAnsi="Times New Roman" w:cs="Times New Roman"/>
+          <w:sz w:val="24"/>
+          <w:szCs w:val="24"/>
+          <w:lang w:val="en-US"/>
+        </w:rPr>
+        <w:t>() method correctly f</w:t>
+      </w:r>
+      <w:r>
+        <w:rPr>
+          <w:rFonts w:ascii="Times New Roman" w:eastAsia="Times New Roman" w:hAnsi="Times New Roman" w:cs="Times New Roman"/>
+          <w:sz w:val="24"/>
+          <w:szCs w:val="24"/>
+          <w:lang w:val="en-US"/>
+        </w:rPr>
+        <w:t xml:space="preserve">unctions for each enemy, </w:t>
+      </w:r>
       <w:proofErr w:type="gramStart"/>
       <w:r>
         <w:rPr>
@@ -4309,7 +4337,66 @@
           <w:szCs w:val="24"/>
           <w:lang w:val="en-US"/>
         </w:rPr>
-        <w:t>enemyWalk</w:t>
+        <w:t>taking into account</w:t>
+      </w:r>
+      <w:proofErr w:type="gramEnd"/>
+      <w:r>
+        <w:rPr>
+          <w:rFonts w:ascii="Times New Roman" w:eastAsia="Times New Roman" w:hAnsi="Times New Roman" w:cs="Times New Roman"/>
+          <w:sz w:val="24"/>
+          <w:szCs w:val="24"/>
+          <w:lang w:val="en-US"/>
+        </w:rPr>
+        <w:t xml:space="preserve"> their different walking speeds</w:t>
+      </w:r>
+    </w:p>
+    <w:p>
+      <w:pPr>
+        <w:pStyle w:val="ListParagraph"/>
+        <w:numPr>
+          <w:ilvl w:val="0"/>
+          <w:numId w:val="11"/>
+        </w:numPr>
+        <w:rPr>
+          <w:rFonts w:ascii="Times New Roman" w:eastAsia="Times New Roman" w:hAnsi="Times New Roman" w:cs="Times New Roman"/>
+          <w:sz w:val="24"/>
+          <w:szCs w:val="24"/>
+          <w:lang w:val="en-US"/>
+        </w:rPr>
+      </w:pPr>
+      <w:r>
+        <w:rPr>
+          <w:rFonts w:ascii="Times New Roman" w:eastAsia="Times New Roman" w:hAnsi="Times New Roman" w:cs="Times New Roman"/>
+          <w:sz w:val="24"/>
+          <w:szCs w:val="24"/>
+          <w:lang w:val="en-US"/>
+        </w:rPr>
+        <w:t>Checks to see if Final Enemy respawns after damaging base</w:t>
+      </w:r>
+    </w:p>
+    <w:p>
+      <w:pPr>
+        <w:pStyle w:val="ListParagraph"/>
+        <w:numPr>
+          <w:ilvl w:val="1"/>
+          <w:numId w:val="11"/>
+        </w:numPr>
+        <w:rPr>
+          <w:rFonts w:ascii="Times New Roman" w:eastAsia="Times New Roman" w:hAnsi="Times New Roman" w:cs="Times New Roman"/>
+          <w:sz w:val="24"/>
+          <w:szCs w:val="24"/>
+          <w:lang w:val="en-US"/>
+        </w:rPr>
+      </w:pPr>
+      <w:proofErr w:type="spellStart"/>
+      <w:r>
+        <w:rPr>
+          <w:rFonts w:ascii="Times New Roman" w:eastAsia="Times New Roman" w:hAnsi="Times New Roman" w:cs="Times New Roman"/>
+          <w:sz w:val="24"/>
+          <w:szCs w:val="24"/>
+          <w:lang w:val="en-US"/>
+        </w:rPr>
+        <w:t>testFinalEnemyRespawns</w:t>
       </w:r>
       <w:proofErr w:type="spellEnd"/>
       <w:r>
@@ -4319,18 +4406,23 @@
           <w:szCs w:val="24"/>
           <w:lang w:val="en-US"/>
         </w:rPr>
-        <w:t>(</w:t>
-      </w:r>
-      <w:proofErr w:type="gramEnd"/>
-      <w:r>
+        <w:t>()</w:t>
+      </w:r>
+    </w:p>
+    <w:p>
+      <w:pPr>
+        <w:pStyle w:val="ListParagraph"/>
+        <w:numPr>
+          <w:ilvl w:val="2"/>
+          <w:numId w:val="11"/>
+        </w:numPr>
         <w:rPr>
           <w:rFonts w:ascii="Times New Roman" w:eastAsia="Times New Roman" w:hAnsi="Times New Roman" w:cs="Times New Roman"/>
           <w:sz w:val="24"/>
           <w:szCs w:val="24"/>
           <w:lang w:val="en-US"/>
         </w:rPr>
-        <w:t>) method correctly f</w:t>
-      </w:r>
+      </w:pPr>
       <w:r>
         <w:rPr>
           <w:rFonts w:ascii="Times New Roman" w:eastAsia="Times New Roman" w:hAnsi="Times New Roman" w:cs="Times New Roman"/>
@@ -4338,7 +4430,31 @@
           <w:szCs w:val="24"/>
           <w:lang w:val="en-US"/>
         </w:rPr>
-        <w:t>unctions for each enemy, taking into account their different walking speeds</w:t>
+        <w:t>Creates a Final Enemy near the base</w:t>
+      </w:r>
+    </w:p>
+    <w:p>
+      <w:pPr>
+        <w:pStyle w:val="ListParagraph"/>
+        <w:numPr>
+          <w:ilvl w:val="2"/>
+          <w:numId w:val="11"/>
+        </w:numPr>
+        <w:rPr>
+          <w:rFonts w:ascii="Times New Roman" w:eastAsia="Times New Roman" w:hAnsi="Times New Roman" w:cs="Times New Roman"/>
+          <w:sz w:val="24"/>
+          <w:szCs w:val="24"/>
+          <w:lang w:val="en-US"/>
+        </w:rPr>
+      </w:pPr>
+      <w:r>
+        <w:rPr>
+          <w:rFonts w:ascii="Times New Roman" w:eastAsia="Times New Roman" w:hAnsi="Times New Roman" w:cs="Times New Roman"/>
+          <w:sz w:val="24"/>
+          <w:szCs w:val="24"/>
+          <w:lang w:val="en-US"/>
+        </w:rPr>
+        <w:t>Asserts true if it is still in the list, and if its location is the beginning of the map</w:t>
       </w:r>
     </w:p>
     <w:p>
@@ -4386,6 +4502,7 @@
           <w:color w:val="000000"/>
           <w:shd w:val="clear" w:color="auto" w:fill="FFFFFF"/>
         </w:rPr>
+        <w:lastRenderedPageBreak/>
         <w:t>Checks to see if Tower1, Tower2 and Tower3 are in proximity to Enemy1</w:t>
       </w:r>
     </w:p>
@@ -4407,23 +4524,7 @@
           <w:color w:val="000000"/>
           <w:shd w:val="clear" w:color="auto" w:fill="FFFFFF"/>
         </w:rPr>
-        <w:t>testEnemy1</w:t>
-      </w:r>
-      <w:proofErr w:type="gramStart"/>
-      <w:r>
-        <w:rPr>
-          <w:color w:val="000000"/>
-          <w:shd w:val="clear" w:color="auto" w:fill="FFFFFF"/>
-        </w:rPr>
-        <w:t>Proximity(</w:t>
-      </w:r>
-      <w:proofErr w:type="gramEnd"/>
-      <w:r>
-        <w:rPr>
-          <w:color w:val="000000"/>
-          <w:shd w:val="clear" w:color="auto" w:fill="FFFFFF"/>
-        </w:rPr>
-        <w:t>)</w:t>
+        <w:t>testEnemy1Proximity()</w:t>
       </w:r>
     </w:p>
     <w:p>
@@ -4507,24 +4608,7 @@
           <w:color w:val="000000"/>
           <w:shd w:val="clear" w:color="auto" w:fill="FFFFFF"/>
         </w:rPr>
-        <w:lastRenderedPageBreak/>
-        <w:t>testEnemy2</w:t>
-      </w:r>
-      <w:proofErr w:type="gramStart"/>
-      <w:r>
-        <w:rPr>
-          <w:color w:val="000000"/>
-          <w:shd w:val="clear" w:color="auto" w:fill="FFFFFF"/>
-        </w:rPr>
-        <w:t>Proximity(</w:t>
-      </w:r>
-      <w:proofErr w:type="gramEnd"/>
-      <w:r>
-        <w:rPr>
-          <w:color w:val="000000"/>
-          <w:shd w:val="clear" w:color="auto" w:fill="FFFFFF"/>
-        </w:rPr>
-        <w:t>)</w:t>
+        <w:t>testEnemy2Proximity()</w:t>
       </w:r>
     </w:p>
     <w:p>
@@ -4608,23 +4692,7 @@
           <w:color w:val="000000"/>
           <w:shd w:val="clear" w:color="auto" w:fill="FFFFFF"/>
         </w:rPr>
-        <w:t>testEnemy3</w:t>
-      </w:r>
-      <w:proofErr w:type="gramStart"/>
-      <w:r>
-        <w:rPr>
-          <w:color w:val="000000"/>
-          <w:shd w:val="clear" w:color="auto" w:fill="FFFFFF"/>
-        </w:rPr>
-        <w:t>Proximity(</w:t>
-      </w:r>
-      <w:proofErr w:type="gramEnd"/>
-      <w:r>
-        <w:rPr>
-          <w:color w:val="000000"/>
-          <w:shd w:val="clear" w:color="auto" w:fill="FFFFFF"/>
-        </w:rPr>
-        <w:t>)</w:t>
+        <w:t>testEnemy3Proximity()</w:t>
       </w:r>
     </w:p>
     <w:p>
@@ -4668,6 +4736,240 @@
         </w:rPr>
         <w:t>Asserts false if Enemy3 is not in proximity and true otherwise</w:t>
       </w:r>
+    </w:p>
+    <w:p>
+      <w:pPr>
+        <w:pStyle w:val="NormalWeb"/>
+        <w:numPr>
+          <w:ilvl w:val="0"/>
+          <w:numId w:val="5"/>
+        </w:numPr>
+        <w:spacing w:before="0" w:beforeAutospacing="0" w:after="0" w:afterAutospacing="0" w:line="276" w:lineRule="auto"/>
+        <w:textAlignment w:val="baseline"/>
+        <w:rPr>
+          <w:color w:val="000000"/>
+        </w:rPr>
+      </w:pPr>
+      <w:r>
+        <w:rPr>
+          <w:color w:val="000000"/>
+        </w:rPr>
+        <w:t xml:space="preserve">Checks to see if Tower1, Tower2, and Tower3 are in proximity to </w:t>
+      </w:r>
+      <w:proofErr w:type="spellStart"/>
+      <w:r>
+        <w:rPr>
+          <w:color w:val="000000"/>
+        </w:rPr>
+        <w:t>FinalEnemy</w:t>
+      </w:r>
+      <w:proofErr w:type="spellEnd"/>
+    </w:p>
+    <w:p>
+      <w:pPr>
+        <w:pStyle w:val="NormalWeb"/>
+        <w:numPr>
+          <w:ilvl w:val="1"/>
+          <w:numId w:val="5"/>
+        </w:numPr>
+        <w:spacing w:before="0" w:beforeAutospacing="0" w:after="0" w:afterAutospacing="0" w:line="276" w:lineRule="auto"/>
+        <w:textAlignment w:val="baseline"/>
+        <w:rPr>
+          <w:color w:val="000000"/>
+        </w:rPr>
+      </w:pPr>
+      <w:proofErr w:type="spellStart"/>
+      <w:r>
+        <w:rPr>
+          <w:color w:val="000000"/>
+        </w:rPr>
+        <w:t>testFinalEnemyProximity</w:t>
+      </w:r>
+      <w:proofErr w:type="spellEnd"/>
+      <w:r>
+        <w:rPr>
+          <w:color w:val="000000"/>
+        </w:rPr>
+        <w:t>()</w:t>
+      </w:r>
+    </w:p>
+    <w:p>
+      <w:pPr>
+        <w:pStyle w:val="NormalWeb"/>
+        <w:numPr>
+          <w:ilvl w:val="2"/>
+          <w:numId w:val="5"/>
+        </w:numPr>
+        <w:spacing w:before="0" w:beforeAutospacing="0" w:after="0" w:afterAutospacing="0" w:line="276" w:lineRule="auto"/>
+        <w:textAlignment w:val="baseline"/>
+        <w:rPr>
+          <w:color w:val="000000"/>
+        </w:rPr>
+      </w:pPr>
+      <w:r>
+        <w:rPr>
+          <w:color w:val="000000"/>
+        </w:rPr>
+        <w:t xml:space="preserve">Creates a new </w:t>
+      </w:r>
+      <w:proofErr w:type="spellStart"/>
+      <w:r>
+        <w:rPr>
+          <w:color w:val="000000"/>
+        </w:rPr>
+        <w:t>FinalEnemy</w:t>
+      </w:r>
+      <w:proofErr w:type="spellEnd"/>
+      <w:r>
+        <w:rPr>
+          <w:color w:val="000000"/>
+        </w:rPr>
+        <w:t>, Tower1, Tower2, and Tower3</w:t>
+      </w:r>
+    </w:p>
+    <w:p>
+      <w:pPr>
+        <w:pStyle w:val="NormalWeb"/>
+        <w:numPr>
+          <w:ilvl w:val="2"/>
+          <w:numId w:val="5"/>
+        </w:numPr>
+        <w:spacing w:before="0" w:beforeAutospacing="0" w:after="0" w:afterAutospacing="0" w:line="276" w:lineRule="auto"/>
+        <w:textAlignment w:val="baseline"/>
+        <w:rPr>
+          <w:color w:val="000000"/>
+        </w:rPr>
+      </w:pPr>
+      <w:r>
+        <w:rPr>
+          <w:color w:val="000000"/>
+        </w:rPr>
+        <w:t xml:space="preserve">Asserts false if </w:t>
+      </w:r>
+      <w:proofErr w:type="spellStart"/>
+      <w:r>
+        <w:rPr>
+          <w:color w:val="000000"/>
+        </w:rPr>
+        <w:t>FinalEnemy</w:t>
+      </w:r>
+      <w:proofErr w:type="spellEnd"/>
+      <w:r>
+        <w:rPr>
+          <w:color w:val="000000"/>
+        </w:rPr>
+        <w:t xml:space="preserve"> is not in proximity and true otherwise</w:t>
+      </w:r>
+    </w:p>
+    <w:p>
+      <w:pPr>
+        <w:pStyle w:val="NormalWeb"/>
+        <w:numPr>
+          <w:ilvl w:val="0"/>
+          <w:numId w:val="5"/>
+        </w:numPr>
+        <w:spacing w:before="0" w:beforeAutospacing="0" w:after="0" w:afterAutospacing="0" w:line="276" w:lineRule="auto"/>
+        <w:textAlignment w:val="baseline"/>
+        <w:rPr>
+          <w:color w:val="000000"/>
+        </w:rPr>
+      </w:pPr>
+      <w:r>
+        <w:rPr>
+          <w:color w:val="000000"/>
+        </w:rPr>
+        <w:t>Checks to see if Final Enemy spawns</w:t>
+      </w:r>
+    </w:p>
+    <w:p>
+      <w:pPr>
+        <w:pStyle w:val="NormalWeb"/>
+        <w:numPr>
+          <w:ilvl w:val="1"/>
+          <w:numId w:val="5"/>
+        </w:numPr>
+        <w:spacing w:before="0" w:beforeAutospacing="0" w:after="0" w:afterAutospacing="0" w:line="276" w:lineRule="auto"/>
+        <w:textAlignment w:val="baseline"/>
+        <w:rPr>
+          <w:color w:val="000000"/>
+        </w:rPr>
+      </w:pPr>
+      <w:proofErr w:type="spellStart"/>
+      <w:r>
+        <w:rPr>
+          <w:color w:val="000000"/>
+        </w:rPr>
+        <w:t>testFinalEnemySpawns</w:t>
+      </w:r>
+      <w:proofErr w:type="spellEnd"/>
+      <w:r>
+        <w:rPr>
+          <w:color w:val="000000"/>
+        </w:rPr>
+        <w:t>()</w:t>
+      </w:r>
+    </w:p>
+    <w:p>
+      <w:pPr>
+        <w:pStyle w:val="NormalWeb"/>
+        <w:numPr>
+          <w:ilvl w:val="2"/>
+          <w:numId w:val="5"/>
+        </w:numPr>
+        <w:spacing w:before="0" w:beforeAutospacing="0" w:after="0" w:afterAutospacing="0" w:line="276" w:lineRule="auto"/>
+        <w:textAlignment w:val="baseline"/>
+        <w:rPr>
+          <w:color w:val="000000"/>
+        </w:rPr>
+      </w:pPr>
+      <w:r>
+        <w:rPr>
+          <w:color w:val="000000"/>
+        </w:rPr>
+        <w:t xml:space="preserve">Calls the </w:t>
+      </w:r>
+      <w:proofErr w:type="spellStart"/>
+      <w:r>
+        <w:rPr>
+          <w:color w:val="000000"/>
+        </w:rPr>
+        <w:t>CreateEnemy</w:t>
+      </w:r>
+      <w:proofErr w:type="spellEnd"/>
+      <w:r>
+        <w:rPr>
+          <w:color w:val="000000"/>
+        </w:rPr>
+        <w:t>() method during round 5</w:t>
+      </w:r>
+    </w:p>
+    <w:p>
+      <w:pPr>
+        <w:pStyle w:val="NormalWeb"/>
+        <w:numPr>
+          <w:ilvl w:val="2"/>
+          <w:numId w:val="5"/>
+        </w:numPr>
+        <w:spacing w:before="0" w:beforeAutospacing="0" w:after="0" w:afterAutospacing="0" w:line="276" w:lineRule="auto"/>
+        <w:textAlignment w:val="baseline"/>
+        <w:rPr>
+          <w:color w:val="000000"/>
+        </w:rPr>
+      </w:pPr>
+      <w:r>
+        <w:rPr>
+          <w:color w:val="000000"/>
+        </w:rPr>
+        <w:t xml:space="preserve">Asserts true if the enemy created is of type </w:t>
+      </w:r>
+      <w:proofErr w:type="spellStart"/>
+      <w:r>
+        <w:rPr>
+          <w:color w:val="000000"/>
+        </w:rPr>
+        <w:t>FinalEnemy</w:t>
+      </w:r>
+      <w:proofErr w:type="spellEnd"/>
     </w:p>
     <w:p>
       <w:pPr>
@@ -4739,32 +5041,18 @@
         </w:rPr>
       </w:pPr>
       <w:proofErr w:type="spellStart"/>
-      <w:proofErr w:type="gramStart"/>
-      <w:r>
-        <w:rPr>
-          <w:color w:val="000000"/>
-        </w:rPr>
-        <w:t>distCalculator</w:t>
-      </w:r>
-      <w:r>
-        <w:rPr>
-          <w:color w:val="000000"/>
-        </w:rPr>
-        <w:t>Test</w:t>
+      <w:r>
+        <w:rPr>
+          <w:color w:val="000000"/>
+        </w:rPr>
+        <w:t>distCalculatorTest</w:t>
       </w:r>
       <w:proofErr w:type="spellEnd"/>
       <w:r>
         <w:rPr>
           <w:color w:val="000000"/>
         </w:rPr>
-        <w:t>(</w:t>
-      </w:r>
-      <w:proofErr w:type="gramEnd"/>
-      <w:r>
-        <w:rPr>
-          <w:color w:val="000000"/>
-        </w:rPr>
-        <w:t>)</w:t>
+        <w:t>()</w:t>
       </w:r>
     </w:p>
     <w:p>
@@ -4904,21 +5192,7 @@
         <w:rPr>
           <w:color w:val="000000"/>
         </w:rPr>
-        <w:t>testTower1</w:t>
-      </w:r>
-      <w:proofErr w:type="gramStart"/>
-      <w:r>
-        <w:rPr>
-          <w:color w:val="000000"/>
-        </w:rPr>
-        <w:t>ClosestEnemy(</w:t>
-      </w:r>
-      <w:proofErr w:type="gramEnd"/>
-      <w:r>
-        <w:rPr>
-          <w:color w:val="000000"/>
-        </w:rPr>
-        <w:t>)</w:t>
+        <w:t>testTower1ClosestEnemy()</w:t>
       </w:r>
     </w:p>
     <w:p>
@@ -4938,13 +5212,7 @@
         <w:rPr>
           <w:color w:val="000000"/>
         </w:rPr>
-        <w:t xml:space="preserve">Checks if the method correctly returns the Tower1’s closest enemy </w:t>
-      </w:r>
-      <w:r>
-        <w:rPr>
-          <w:color w:val="000000"/>
-        </w:rPr>
-        <w:t xml:space="preserve">from an </w:t>
+        <w:t xml:space="preserve">Checks if the method correctly returns the Tower1’s closest enemy from an </w:t>
       </w:r>
       <w:proofErr w:type="spellStart"/>
       <w:r>
@@ -5032,21 +5300,7 @@
         <w:rPr>
           <w:color w:val="000000"/>
         </w:rPr>
-        <w:t>testTower2</w:t>
-      </w:r>
-      <w:proofErr w:type="gramStart"/>
-      <w:r>
-        <w:rPr>
-          <w:color w:val="000000"/>
-        </w:rPr>
-        <w:t>ClosestEnemy(</w:t>
-      </w:r>
-      <w:proofErr w:type="gramEnd"/>
-      <w:r>
-        <w:rPr>
-          <w:color w:val="000000"/>
-        </w:rPr>
-        <w:t>)</w:t>
+        <w:t>testTower2ClosestEnemy()</w:t>
       </w:r>
     </w:p>
     <w:p>
@@ -5066,25 +5320,7 @@
         <w:rPr>
           <w:color w:val="000000"/>
         </w:rPr>
-        <w:t>Checks if the method correctly returns the Tower</w:t>
-      </w:r>
-      <w:r>
-        <w:rPr>
-          <w:color w:val="000000"/>
-        </w:rPr>
-        <w:t>2</w:t>
-      </w:r>
-      <w:r>
-        <w:rPr>
-          <w:color w:val="000000"/>
-        </w:rPr>
-        <w:t>’s closest enemy</w:t>
-      </w:r>
-      <w:r>
-        <w:rPr>
-          <w:color w:val="000000"/>
-        </w:rPr>
-        <w:t xml:space="preserve"> from an </w:t>
+        <w:t xml:space="preserve">Checks if the method correctly returns the Tower2’s closest enemy from an </w:t>
       </w:r>
       <w:proofErr w:type="spellStart"/>
       <w:r>
@@ -5118,19 +5354,7 @@
         <w:rPr>
           <w:color w:val="000000"/>
         </w:rPr>
-        <w:t>Adds another enemy that is closer to the Towe</w:t>
-      </w:r>
-      <w:r>
-        <w:rPr>
-          <w:color w:val="000000"/>
-        </w:rPr>
-        <w:t>r2</w:t>
-      </w:r>
-      <w:r>
-        <w:rPr>
-          <w:color w:val="000000"/>
-        </w:rPr>
-        <w:t xml:space="preserve"> after checking the original </w:t>
+        <w:t xml:space="preserve">Adds another enemy that is closer to the Tower2 after checking the original </w:t>
       </w:r>
       <w:proofErr w:type="spellStart"/>
       <w:r>
@@ -5198,21 +5422,8 @@
         <w:rPr>
           <w:color w:val="000000"/>
         </w:rPr>
-        <w:t>testTower3</w:t>
-      </w:r>
-      <w:proofErr w:type="gramStart"/>
-      <w:r>
-        <w:rPr>
-          <w:color w:val="000000"/>
-        </w:rPr>
-        <w:t>ClosestEnemy(</w:t>
-      </w:r>
-      <w:proofErr w:type="gramEnd"/>
-      <w:r>
-        <w:rPr>
-          <w:color w:val="000000"/>
-        </w:rPr>
-        <w:t>)</w:t>
+        <w:lastRenderedPageBreak/>
+        <w:t>testTower3ClosestEnemy()</w:t>
       </w:r>
     </w:p>
     <w:p>
@@ -5232,31 +5443,7 @@
         <w:rPr>
           <w:color w:val="000000"/>
         </w:rPr>
-        <w:t>Checks if the method correctly returns the Tower</w:t>
-      </w:r>
-      <w:r>
-        <w:rPr>
-          <w:color w:val="000000"/>
-        </w:rPr>
-        <w:t>3</w:t>
-      </w:r>
-      <w:r>
-        <w:rPr>
-          <w:color w:val="000000"/>
-        </w:rPr>
-        <w:t>’s closest enemy</w:t>
-      </w:r>
-      <w:r>
-        <w:rPr>
-          <w:color w:val="000000"/>
-        </w:rPr>
-        <w:t xml:space="preserve"> </w:t>
-      </w:r>
-      <w:r>
-        <w:rPr>
-          <w:color w:val="000000"/>
-        </w:rPr>
-        <w:t xml:space="preserve">from an </w:t>
+        <w:t xml:space="preserve">Checks if the method correctly returns the Tower3’s closest enemy from an </w:t>
       </w:r>
       <w:proofErr w:type="spellStart"/>
       <w:r>
@@ -5290,19 +5477,7 @@
         <w:rPr>
           <w:color w:val="000000"/>
         </w:rPr>
-        <w:t>Adds another enemy that is closer to the Tower</w:t>
-      </w:r>
-      <w:r>
-        <w:rPr>
-          <w:color w:val="000000"/>
-        </w:rPr>
-        <w:t>3</w:t>
-      </w:r>
-      <w:r>
-        <w:rPr>
-          <w:color w:val="000000"/>
-        </w:rPr>
-        <w:t xml:space="preserve"> after checking the original </w:t>
+        <w:t xml:space="preserve">Adds another enemy that is closer to the Tower3 after checking the original </w:t>
       </w:r>
       <w:proofErr w:type="spellStart"/>
       <w:r>
@@ -5476,25 +5651,7 @@
         <w:rPr>
           <w:color w:val="000000"/>
         </w:rPr>
-        <w:t>checks to see that Enemy</w:t>
-      </w:r>
-      <w:r>
-        <w:rPr>
-          <w:color w:val="000000"/>
-        </w:rPr>
-        <w:t>2</w:t>
-      </w:r>
-      <w:r>
-        <w:rPr>
-          <w:color w:val="000000"/>
-        </w:rPr>
-        <w:t xml:space="preserve">’s health is decremented correctly </w:t>
-      </w:r>
-      <w:r>
-        <w:rPr>
-          <w:color w:val="000000"/>
-        </w:rPr>
-        <w:t xml:space="preserve">by the Tower’s </w:t>
+        <w:t xml:space="preserve">checks to see that Enemy2’s health is decremented correctly by the Tower’s </w:t>
       </w:r>
       <w:proofErr w:type="spellStart"/>
       <w:r>
@@ -5508,13 +5665,7 @@
         <w:rPr>
           <w:color w:val="000000"/>
         </w:rPr>
-        <w:t xml:space="preserve"> </w:t>
-      </w:r>
-      <w:r>
-        <w:rPr>
-          <w:color w:val="000000"/>
-        </w:rPr>
-        <w:t>when attacked</w:t>
+        <w:t xml:space="preserve"> when attacked</w:t>
       </w:r>
     </w:p>
     <w:p>
@@ -5534,7 +5685,6 @@
         <w:rPr>
           <w:color w:val="000000"/>
         </w:rPr>
-        <w:lastRenderedPageBreak/>
         <w:t>testTower1AttackEnemy3()</w:t>
       </w:r>
     </w:p>
@@ -5555,25 +5705,7 @@
         <w:rPr>
           <w:color w:val="000000"/>
         </w:rPr>
-        <w:t>checks to see that Enemy</w:t>
-      </w:r>
-      <w:r>
-        <w:rPr>
-          <w:color w:val="000000"/>
-        </w:rPr>
-        <w:t>3</w:t>
-      </w:r>
-      <w:r>
-        <w:rPr>
-          <w:color w:val="000000"/>
-        </w:rPr>
-        <w:t xml:space="preserve">’s health is decremented correctly </w:t>
-      </w:r>
-      <w:r>
-        <w:rPr>
-          <w:color w:val="000000"/>
-        </w:rPr>
-        <w:t xml:space="preserve">by the Tower’s </w:t>
+        <w:t xml:space="preserve">checks to see that Enemy3’s health is decremented correctly by the Tower’s </w:t>
       </w:r>
       <w:proofErr w:type="spellStart"/>
       <w:r>
@@ -5587,13 +5719,7 @@
         <w:rPr>
           <w:color w:val="000000"/>
         </w:rPr>
-        <w:t xml:space="preserve"> </w:t>
-      </w:r>
-      <w:r>
-        <w:rPr>
-          <w:color w:val="000000"/>
-        </w:rPr>
-        <w:t>when attacked</w:t>
+        <w:t xml:space="preserve"> when attacked</w:t>
       </w:r>
     </w:p>
     <w:p>
@@ -5697,13 +5823,7 @@
         <w:rPr>
           <w:color w:val="000000"/>
         </w:rPr>
-        <w:t xml:space="preserve">checks to see that Enemy1’s health is decremented correctly </w:t>
-      </w:r>
-      <w:r>
-        <w:rPr>
-          <w:color w:val="000000"/>
-        </w:rPr>
-        <w:t xml:space="preserve">by the Tower’s </w:t>
+        <w:t xml:space="preserve">checks to see that Enemy1’s health is decremented correctly by the Tower’s </w:t>
       </w:r>
       <w:proofErr w:type="spellStart"/>
       <w:r>
@@ -5717,13 +5837,7 @@
         <w:rPr>
           <w:color w:val="000000"/>
         </w:rPr>
-        <w:t xml:space="preserve"> </w:t>
-      </w:r>
-      <w:r>
-        <w:rPr>
-          <w:color w:val="000000"/>
-        </w:rPr>
-        <w:t>when attacked</w:t>
+        <w:t xml:space="preserve"> when attacked</w:t>
       </w:r>
     </w:p>
     <w:p>
@@ -5783,19 +5897,7 @@
         <w:rPr>
           <w:color w:val="000000"/>
         </w:rPr>
-        <w:t>checks to see that Enemy</w:t>
-      </w:r>
-      <w:r>
-        <w:rPr>
-          <w:color w:val="000000"/>
-        </w:rPr>
-        <w:t>2</w:t>
-      </w:r>
-      <w:r>
-        <w:rPr>
-          <w:color w:val="000000"/>
-        </w:rPr>
-        <w:t xml:space="preserve">’s health is decremented correctly </w:t>
+        <w:t xml:space="preserve">checks to see that Enemy2’s health is decremented correctly </w:t>
       </w:r>
       <w:r>
         <w:rPr>
@@ -5841,13 +5943,7 @@
         <w:rPr>
           <w:color w:val="000000"/>
         </w:rPr>
-        <w:t>checks that Base health increases by .3 after Tower attacks Enemy</w:t>
-      </w:r>
-      <w:r>
-        <w:rPr>
-          <w:color w:val="000000"/>
-        </w:rPr>
-        <w:t>2</w:t>
+        <w:t>checks that Base health increases by .3 after Tower attacks Enemy2</w:t>
       </w:r>
     </w:p>
     <w:p>
@@ -5887,19 +5983,7 @@
         <w:rPr>
           <w:color w:val="000000"/>
         </w:rPr>
-        <w:t>checks to see that Enemy</w:t>
-      </w:r>
-      <w:r>
-        <w:rPr>
-          <w:color w:val="000000"/>
-        </w:rPr>
-        <w:t>3</w:t>
-      </w:r>
-      <w:r>
-        <w:rPr>
-          <w:color w:val="000000"/>
-        </w:rPr>
-        <w:t xml:space="preserve">’s health is decremented correctly </w:t>
+        <w:t xml:space="preserve">checks to see that Enemy3’s health is decremented correctly </w:t>
       </w:r>
       <w:r>
         <w:rPr>
@@ -5945,13 +6029,7 @@
         <w:rPr>
           <w:color w:val="000000"/>
         </w:rPr>
-        <w:t>checks that Base health increases by .3 after Tower attacks Enemy</w:t>
-      </w:r>
-      <w:r>
-        <w:rPr>
-          <w:color w:val="000000"/>
-        </w:rPr>
-        <w:t>3</w:t>
+        <w:t>checks that Base health increases by .3 after Tower attacks Enemy3</w:t>
       </w:r>
     </w:p>
     <w:p>
@@ -6065,37 +6143,7 @@
         <w:rPr>
           <w:color w:val="000000"/>
         </w:rPr>
-        <w:t xml:space="preserve">checks that </w:t>
-      </w:r>
-      <w:r>
-        <w:rPr>
-          <w:color w:val="000000"/>
-        </w:rPr>
-        <w:t>Player’s money</w:t>
-      </w:r>
-      <w:r>
-        <w:rPr>
-          <w:color w:val="000000"/>
-        </w:rPr>
-        <w:t xml:space="preserve"> increases </w:t>
-      </w:r>
-      <w:r>
-        <w:rPr>
-          <w:color w:val="000000"/>
-        </w:rPr>
-        <w:t>by 1 only after 20 attacks</w:t>
-      </w:r>
-      <w:r>
-        <w:rPr>
-          <w:color w:val="000000"/>
-        </w:rPr>
-        <w:t xml:space="preserve"> </w:t>
-      </w:r>
-      <w:r>
-        <w:rPr>
-          <w:color w:val="000000"/>
-        </w:rPr>
-        <w:t xml:space="preserve">on Enemy1 </w:t>
+        <w:t xml:space="preserve">checks that Player’s money increases by 1 only after 20 attacks on Enemy1 </w:t>
       </w:r>
     </w:p>
     <w:p>
@@ -6169,67 +6217,7 @@
         <w:rPr>
           <w:color w:val="000000"/>
         </w:rPr>
-        <w:t xml:space="preserve">checks that </w:t>
-      </w:r>
-      <w:r>
-        <w:rPr>
-          <w:color w:val="000000"/>
-        </w:rPr>
-        <w:t>Player’s money</w:t>
-      </w:r>
-      <w:r>
-        <w:rPr>
-          <w:color w:val="000000"/>
-        </w:rPr>
-        <w:t xml:space="preserve"> increases </w:t>
-      </w:r>
-      <w:r>
-        <w:rPr>
-          <w:color w:val="000000"/>
-        </w:rPr>
-        <w:t xml:space="preserve">by </w:t>
-      </w:r>
-      <w:r>
-        <w:rPr>
-          <w:color w:val="000000"/>
-        </w:rPr>
-        <w:t xml:space="preserve">1 </w:t>
-      </w:r>
-      <w:r>
-        <w:rPr>
-          <w:color w:val="000000"/>
-        </w:rPr>
-        <w:t xml:space="preserve">only </w:t>
-      </w:r>
-      <w:r>
-        <w:rPr>
-          <w:color w:val="000000"/>
-        </w:rPr>
-        <w:t xml:space="preserve">after 20 attacks on </w:t>
-      </w:r>
-      <w:r>
-        <w:rPr>
-          <w:color w:val="000000"/>
-        </w:rPr>
-        <w:t>E</w:t>
-      </w:r>
-      <w:r>
-        <w:rPr>
-          <w:color w:val="000000"/>
-        </w:rPr>
-        <w:t>nemy</w:t>
-      </w:r>
-      <w:r>
-        <w:rPr>
-          <w:color w:val="000000"/>
-        </w:rPr>
-        <w:t>2</w:t>
-      </w:r>
-      <w:r>
-        <w:rPr>
-          <w:color w:val="000000"/>
-        </w:rPr>
-        <w:t xml:space="preserve"> </w:t>
+        <w:t xml:space="preserve">checks that Player’s money increases by 1 only after 20 attacks on Enemy2 </w:t>
       </w:r>
     </w:p>
     <w:p>
@@ -6249,6 +6237,7 @@
         <w:rPr>
           <w:color w:val="000000"/>
         </w:rPr>
+        <w:lastRenderedPageBreak/>
         <w:t>testTower3AttackEnemy3()</w:t>
       </w:r>
     </w:p>
@@ -6303,55 +6292,7 @@
         <w:rPr>
           <w:color w:val="000000"/>
         </w:rPr>
-        <w:t xml:space="preserve">checks that </w:t>
-      </w:r>
-      <w:r>
-        <w:rPr>
-          <w:color w:val="000000"/>
-        </w:rPr>
-        <w:t>Player’s money</w:t>
-      </w:r>
-      <w:r>
-        <w:rPr>
-          <w:color w:val="000000"/>
-        </w:rPr>
-        <w:t xml:space="preserve"> increases </w:t>
-      </w:r>
-      <w:r>
-        <w:rPr>
-          <w:color w:val="000000"/>
-        </w:rPr>
-        <w:t xml:space="preserve">by </w:t>
-      </w:r>
-      <w:r>
-        <w:rPr>
-          <w:color w:val="000000"/>
-        </w:rPr>
-        <w:t xml:space="preserve">1 </w:t>
-      </w:r>
-      <w:r>
-        <w:rPr>
-          <w:color w:val="000000"/>
-        </w:rPr>
-        <w:t xml:space="preserve">only </w:t>
-      </w:r>
-      <w:r>
-        <w:rPr>
-          <w:color w:val="000000"/>
-        </w:rPr>
-        <w:t xml:space="preserve">after 20 attacks on </w:t>
-      </w:r>
-      <w:r>
-        <w:rPr>
-          <w:color w:val="000000"/>
-        </w:rPr>
-        <w:t>Enemy3</w:t>
-      </w:r>
-      <w:r>
-        <w:rPr>
-          <w:color w:val="000000"/>
-        </w:rPr>
-        <w:t xml:space="preserve"> </w:t>
+        <w:t xml:space="preserve">checks that Player’s money increases by 1 only after 20 attacks on Enemy3 </w:t>
       </w:r>
     </w:p>
     <w:sectPr>
@@ -6365,7 +6306,7 @@
 </file>
 
 <file path=word/numbering.xml><?xml version="1.0" encoding="utf-8"?>
-<w:numbering xmlns:wpc="http://schemas.microsoft.com/office/word/2010/wordprocessingCanvas" xmlns:cx="http://schemas.microsoft.com/office/drawing/2014/chartex" xmlns:cx1="http://schemas.microsoft.com/office/drawing/2015/9/8/chartex" xmlns:cx2="http://schemas.microsoft.com/office/drawing/2015/10/21/chartex" xmlns:cx3="http://schemas.microsoft.com/office/drawing/2016/5/9/chartex" xmlns:cx4="http://schemas.microsoft.com/office/drawing/2016/5/10/chartex" xmlns:cx5="http://schemas.microsoft.com/office/drawing/2016/5/11/chartex" xmlns:cx6="http://schemas.microsoft.com/office/drawing/2016/5/12/chartex" xmlns:cx7="http://schemas.microsoft.com/office/drawing/2016/5/13/chartex" xmlns:cx8="http://schemas.microsoft.com/office/drawing/2016/5/14/chartex" xmlns:mc="http://schemas.openxmlformats.org/markup-compatibility/2006" xmlns:aink="http://schemas.microsoft.com/office/drawing/2016/ink" xmlns:am3d="http://schemas.microsoft.com/office/drawing/2017/model3d" xmlns:o="urn:schemas-microsoft-com:office:office" xmlns:oel="http://schemas.microsoft.com/office/2019/extlst" xmlns:r="http://schemas.openxmlformats.org/officeDocument/2006/relationships" xmlns:m="http://schemas.openxmlformats.org/officeDocument/2006/math" xmlns:v="urn:schemas-microsoft-com:vml" xmlns:wp14="http://schemas.microsoft.com/office/word/2010/wordprocessingDrawing" xmlns:wp="http://schemas.openxmlformats.org/drawingml/2006/wordprocessingDrawing" xmlns:w10="urn:schemas-microsoft-com:office:word" xmlns:w="http://schemas.openxmlformats.org/wordprocessingml/2006/main" xmlns:w14="http://schemas.microsoft.com/office/word/2010/wordml" xmlns:w15="http://schemas.microsoft.com/office/word/2012/wordml" xmlns:w16cex="http://schemas.microsoft.com/office/word/2018/wordml/cex" xmlns:w16cid="http://schemas.microsoft.com/office/word/2016/wordml/cid" xmlns:w16="http://schemas.microsoft.com/office/word/2018/wordml" xmlns:w16sdtdh="http://schemas.microsoft.com/office/word/2020/wordml/sdtdatahash" xmlns:w16se="http://schemas.microsoft.com/office/word/2015/wordml/symex" xmlns:wpg="http://schemas.microsoft.com/office/word/2010/wordprocessingGroup" xmlns:wpi="http://schemas.microsoft.com/office/word/2010/wordprocessingInk" xmlns:wne="http://schemas.microsoft.com/office/word/2006/wordml" xmlns:wps="http://schemas.microsoft.com/office/word/2010/wordprocessingShape" mc:Ignorable="w14 w15 w16se w16cid w16 w16cex w16sdtdh wp14">
+<w:numbering xmlns:wpc="http://schemas.microsoft.com/office/word/2010/wordprocessingCanvas" xmlns:cx="http://schemas.microsoft.com/office/drawing/2014/chartex" xmlns:cx1="http://schemas.microsoft.com/office/drawing/2015/9/8/chartex" xmlns:cx2="http://schemas.microsoft.com/office/drawing/2015/10/21/chartex" xmlns:cx3="http://schemas.microsoft.com/office/drawing/2016/5/9/chartex" xmlns:cx4="http://schemas.microsoft.com/office/drawing/2016/5/10/chartex" xmlns:cx5="http://schemas.microsoft.com/office/drawing/2016/5/11/chartex" xmlns:cx6="http://schemas.microsoft.com/office/drawing/2016/5/12/chartex" xmlns:cx7="http://schemas.microsoft.com/office/drawing/2016/5/13/chartex" xmlns:cx8="http://schemas.microsoft.com/office/drawing/2016/5/14/chartex" xmlns:mc="http://schemas.openxmlformats.org/markup-compatibility/2006" xmlns:aink="http://schemas.microsoft.com/office/drawing/2016/ink" xmlns:am3d="http://schemas.microsoft.com/office/drawing/2017/model3d" xmlns:o="urn:schemas-microsoft-com:office:office" xmlns:r="http://schemas.openxmlformats.org/officeDocument/2006/relationships" xmlns:m="http://schemas.openxmlformats.org/officeDocument/2006/math" xmlns:v="urn:schemas-microsoft-com:vml" xmlns:wp14="http://schemas.microsoft.com/office/word/2010/wordprocessingDrawing" xmlns:wp="http://schemas.openxmlformats.org/drawingml/2006/wordprocessingDrawing" xmlns:w10="urn:schemas-microsoft-com:office:word" xmlns:w="http://schemas.openxmlformats.org/wordprocessingml/2006/main" xmlns:w14="http://schemas.microsoft.com/office/word/2010/wordml" xmlns:w15="http://schemas.microsoft.com/office/word/2012/wordml" xmlns:w16cex="http://schemas.microsoft.com/office/word/2018/wordml/cex" xmlns:w16cid="http://schemas.microsoft.com/office/word/2016/wordml/cid" xmlns:w16="http://schemas.microsoft.com/office/word/2018/wordml" xmlns:w16sdtdh="http://schemas.microsoft.com/office/word/2020/wordml/sdtdatahash" xmlns:w16se="http://schemas.microsoft.com/office/word/2015/wordml/symex" xmlns:wpg="http://schemas.microsoft.com/office/word/2010/wordprocessingGroup" xmlns:wpi="http://schemas.microsoft.com/office/word/2010/wordprocessingInk" xmlns:wne="http://schemas.microsoft.com/office/word/2006/wordml" xmlns:wps="http://schemas.microsoft.com/office/word/2010/wordprocessingShape" mc:Ignorable="w14 w15 w16se w16cid w16 w16cex w16sdtdh wp14">
   <w:abstractNum w:abstractNumId="0" w15:restartNumberingAfterBreak="0">
     <w:nsid w:val="0614500C"/>
     <w:multiLevelType w:val="multilevel"/>
@@ -7420,7 +7361,7 @@
         <w:ind w:left="2880" w:hanging="360"/>
       </w:pPr>
     </w:lvl>
-    <w:lvl w:ilvl="4" w:tentative="1">
+    <w:lvl w:ilvl="4">
       <w:numFmt w:val="decimal"/>
       <w:lvlText w:val="%5."/>
       <w:lvlJc w:val="left"/>
@@ -7431,7 +7372,7 @@
         <w:ind w:left="3600" w:hanging="360"/>
       </w:pPr>
     </w:lvl>
-    <w:lvl w:ilvl="5" w:tentative="1">
+    <w:lvl w:ilvl="5">
       <w:numFmt w:val="decimal"/>
       <w:lvlText w:val="%6."/>
       <w:lvlJc w:val="left"/>
@@ -8360,13 +8301,7 @@
   </w:num>
   <w:num w:numId="29" w16cid:durableId="655761032">
     <w:abstractNumId w:val="9"/>
-    <w:lvlOverride w:ilvl="1">
-      <w:lvl w:ilvl="1">
-        <w:numFmt w:val="lowerLetter"/>
-        <w:lvlText w:val="%2."/>
-        <w:lvlJc w:val="left"/>
-      </w:lvl>
-    </w:lvlOverride>
+    <w:lvlOverride w:ilvl="0"/>
   </w:num>
   <w:num w:numId="30" w16cid:durableId="655761032">
     <w:abstractNumId w:val="9"/>
@@ -8377,13 +8312,7 @@
         <w:lvlJc w:val="left"/>
       </w:lvl>
     </w:lvlOverride>
-    <w:lvlOverride w:ilvl="2">
-      <w:lvl w:ilvl="2">
-        <w:numFmt w:val="lowerRoman"/>
-        <w:lvlText w:val="%3."/>
-        <w:lvlJc w:val="right"/>
-      </w:lvl>
-    </w:lvlOverride>
+    <w:lvlOverride w:ilvl="0"/>
   </w:num>
   <w:num w:numId="31" w16cid:durableId="655761032">
     <w:abstractNumId w:val="9"/>
@@ -8394,13 +8323,7 @@
         <w:lvlJc w:val="left"/>
       </w:lvl>
     </w:lvlOverride>
-    <w:lvlOverride w:ilvl="2">
-      <w:lvl w:ilvl="2">
-        <w:numFmt w:val="lowerRoman"/>
-        <w:lvlText w:val="%3."/>
-        <w:lvlJc w:val="right"/>
-      </w:lvl>
-    </w:lvlOverride>
+    <w:lvlOverride w:ilvl="0"/>
   </w:num>
   <w:num w:numId="32" w16cid:durableId="655761032">
     <w:abstractNumId w:val="9"/>
@@ -8411,13 +8334,7 @@
         <w:lvlJc w:val="left"/>
       </w:lvl>
     </w:lvlOverride>
-    <w:lvlOverride w:ilvl="2">
-      <w:lvl w:ilvl="2">
-        <w:numFmt w:val="lowerRoman"/>
-        <w:lvlText w:val="%3."/>
-        <w:lvlJc w:val="right"/>
-      </w:lvl>
-    </w:lvlOverride>
+    <w:lvlOverride w:ilvl="0"/>
   </w:num>
   <w:num w:numId="33" w16cid:durableId="655761032">
     <w:abstractNumId w:val="9"/>
@@ -8428,13 +8345,7 @@
         <w:lvlJc w:val="left"/>
       </w:lvl>
     </w:lvlOverride>
-    <w:lvlOverride w:ilvl="2">
-      <w:lvl w:ilvl="2">
-        <w:numFmt w:val="lowerRoman"/>
-        <w:lvlText w:val="%3."/>
-        <w:lvlJc w:val="right"/>
-      </w:lvl>
-    </w:lvlOverride>
+    <w:lvlOverride w:ilvl="0"/>
   </w:num>
   <w:num w:numId="34" w16cid:durableId="655761032">
     <w:abstractNumId w:val="9"/>
@@ -8445,13 +8356,7 @@
         <w:lvlJc w:val="left"/>
       </w:lvl>
     </w:lvlOverride>
-    <w:lvlOverride w:ilvl="2">
-      <w:lvl w:ilvl="2">
-        <w:numFmt w:val="lowerRoman"/>
-        <w:lvlText w:val="%3."/>
-        <w:lvlJc w:val="right"/>
-      </w:lvl>
-    </w:lvlOverride>
+    <w:lvlOverride w:ilvl="0"/>
   </w:num>
 </w:numbering>
 </file>

</xml_diff>